<commit_message>
Add email confirmation and password reset
</commit_message>
<xml_diff>
--- a/Диплом/Анализ объекта.docx
+++ b/Диплом/Анализ объекта.docx
@@ -817,7 +817,20 @@
                                 <w:rPr>
                                   <w:lang w:val="ru-RU"/>
                                 </w:rPr>
-                                <w:t>УО «ВГТУ» ДП.007 1-40 05 01-01 ПЗ</w:t>
+                                <w:t>УО «ВГТУ» ДП.00</w:t>
+                              </w:r>
+                              <w:r>
+                                <w:rPr>
+                                  <w:rFonts w:hint="default"/>
+                                  <w:lang w:val="en-US"/>
+                                </w:rPr>
+                                <w:t>6</w:t>
+                              </w:r>
+                              <w:r>
+                                <w:rPr>
+                                  <w:lang w:val="ru-RU"/>
+                                </w:rPr>
+                                <w:t xml:space="preserve"> 1-40 05 01-01 ПЗ</w:t>
                               </w:r>
                             </w:p>
                             <w:p>
@@ -2105,7 +2118,20 @@
                           <w:rPr>
                             <w:lang w:val="ru-RU"/>
                           </w:rPr>
-                          <w:t>УО «ВГТУ» ДП.007 1-40 05 01-01 ПЗ</w:t>
+                          <w:t>УО «ВГТУ» ДП.00</w:t>
+                        </w:r>
+                        <w:r>
+                          <w:rPr>
+                            <w:rFonts w:hint="default"/>
+                            <w:lang w:val="en-US"/>
+                          </w:rPr>
+                          <w:t>6</w:t>
+                        </w:r>
+                        <w:r>
+                          <w:rPr>
+                            <w:lang w:val="ru-RU"/>
+                          </w:rPr>
+                          <w:t xml:space="preserve"> 1-40 05 01-01 ПЗ</w:t>
                         </w:r>
                       </w:p>
                       <w:p>
@@ -2813,7 +2839,6 @@
         <w:sectPr>
           <w:pgSz w:w="11906" w:h="16838"/>
           <w:pgMar w:top="1134" w:right="567" w:bottom="1134" w:left="1701" w:header="720" w:footer="720" w:gutter="0"/>
-          <w:paperSrc/>
           <w:cols w:space="0" w:num="1"/>
           <w:rtlGutter w:val="0"/>
           <w:docGrid w:linePitch="360" w:charSpace="0"/>
@@ -3708,9 +3733,16 @@
                               </w:r>
                               <w:r>
                                 <w:rPr>
+                                  <w:rFonts w:hint="default"/>
+                                  <w:lang w:val="en-US"/>
+                                </w:rPr>
+                                <w:t>6</w:t>
+                              </w:r>
+                              <w:r>
+                                <w:rPr>
                                   <w:lang w:val="ru-RU"/>
                                 </w:rPr>
-                                <w:t>7 1-40 05 01-01 ПЗ</w:t>
+                                <w:t xml:space="preserve"> 1-40 05 01-01 ПЗ</w:t>
                               </w:r>
                             </w:p>
                             <w:p>
@@ -4001,9 +4033,16 @@
                         </w:r>
                         <w:r>
                           <w:rPr>
+                            <w:rFonts w:hint="default"/>
+                            <w:lang w:val="en-US"/>
+                          </w:rPr>
+                          <w:t>6</w:t>
+                        </w:r>
+                        <w:r>
+                          <w:rPr>
                             <w:lang w:val="ru-RU"/>
                           </w:rPr>
-                          <w:t>7 1-40 05 01-01 ПЗ</w:t>
+                          <w:t xml:space="preserve"> 1-40 05 01-01 ПЗ</w:t>
                         </w:r>
                       </w:p>
                       <w:p>
@@ -4775,9 +4814,16 @@
                               </w:r>
                               <w:r>
                                 <w:rPr>
+                                  <w:rFonts w:hint="default"/>
+                                  <w:lang w:val="en-US"/>
+                                </w:rPr>
+                                <w:t>6</w:t>
+                              </w:r>
+                              <w:r>
+                                <w:rPr>
                                   <w:lang w:val="ru-RU"/>
                                 </w:rPr>
-                                <w:t>7 1-40 05 01-01 ПЗ</w:t>
+                                <w:t xml:space="preserve"> 1-40 05 01-01 ПЗ</w:t>
                               </w:r>
                             </w:p>
                             <w:p>
@@ -5068,9 +5114,16 @@
                         </w:r>
                         <w:r>
                           <w:rPr>
+                            <w:rFonts w:hint="default"/>
+                            <w:lang w:val="en-US"/>
+                          </w:rPr>
+                          <w:t>6</w:t>
+                        </w:r>
+                        <w:r>
+                          <w:rPr>
                             <w:lang w:val="ru-RU"/>
                           </w:rPr>
-                          <w:t>7 1-40 05 01-01 ПЗ</w:t>
+                          <w:t xml:space="preserve"> 1-40 05 01-01 ПЗ</w:t>
                         </w:r>
                       </w:p>
                       <w:p>
@@ -5179,7 +5232,6 @@
         <w:sectPr>
           <w:pgSz w:w="11906" w:h="16838"/>
           <w:pgMar w:top="1134" w:right="567" w:bottom="1134" w:left="1701" w:header="720" w:footer="720" w:gutter="0"/>
-          <w:paperSrc/>
           <w:cols w:space="0" w:num="1"/>
           <w:rtlGutter w:val="0"/>
           <w:docGrid w:linePitch="360" w:charSpace="0"/>
@@ -5225,6 +5277,8 @@
         </w:rPr>
         <w:t>Пациент же имеет доступ к списку всех докторов, которых он может фильтровать различными способами: по специализации, опыту, фамилии, городу работы и так да</w:t>
       </w:r>
+      <w:bookmarkStart w:id="3" w:name="_GoBack"/>
+      <w:bookmarkEnd w:id="3"/>
       <w:r>
         <w:rPr>
           <w:rFonts w:ascii="Times New Roman" w:hAnsi="Times New Roman" w:cs="Times New Roman"/>
@@ -5860,9 +5914,16 @@
                               </w:r>
                               <w:r>
                                 <w:rPr>
+                                  <w:rFonts w:hint="default"/>
+                                  <w:lang w:val="en-US"/>
+                                </w:rPr>
+                                <w:t>6</w:t>
+                              </w:r>
+                              <w:r>
+                                <w:rPr>
                                   <w:lang w:val="ru-RU"/>
                                 </w:rPr>
-                                <w:t>7 1-40 05 01-01 ПЗ</w:t>
+                                <w:t xml:space="preserve"> 1-40 05 01-01 ПЗ</w:t>
                               </w:r>
                             </w:p>
                             <w:p>
@@ -6153,9 +6214,16 @@
                         </w:r>
                         <w:r>
                           <w:rPr>
+                            <w:rFonts w:hint="default"/>
+                            <w:lang w:val="en-US"/>
+                          </w:rPr>
+                          <w:t>6</w:t>
+                        </w:r>
+                        <w:r>
+                          <w:rPr>
                             <w:lang w:val="ru-RU"/>
                           </w:rPr>
-                          <w:t>7 1-40 05 01-01 ПЗ</w:t>
+                          <w:t xml:space="preserve"> 1-40 05 01-01 ПЗ</w:t>
                         </w:r>
                       </w:p>
                       <w:p>
@@ -6219,18 +6287,7 @@
           <w:szCs w:val="28"/>
           <w:lang w:val="ru-RU"/>
         </w:rPr>
-        <w:t>Подобно доктору пациент может просмотреть свой профиль и свободно его редактировать, также пациент может напрямую просмотреть свою карту, которая содержит записи обо всех его посе</w:t>
-      </w:r>
-      <w:bookmarkStart w:id="3" w:name="_GoBack"/>
-      <w:bookmarkEnd w:id="3"/>
-      <w:r>
-        <w:rPr>
-          <w:rFonts w:hint="default" w:ascii="Times New Roman" w:hAnsi="Times New Roman" w:cs="Times New Roman"/>
-          <w:sz w:val="28"/>
-          <w:szCs w:val="28"/>
-          <w:lang w:val="ru-RU"/>
-        </w:rPr>
-        <w:t>щениях. Также пациент может просмотреть свои уведомления, которые приходят при подтверждении его заявки на посещение и как напоминание о предстоящем посещении.</w:t>
+        <w:t>Подобно доктору пациент может просмотреть свой профиль и свободно его редактировать, также пациент может напрямую просмотреть свою карту, которая содержит записи обо всех его посещениях. Также пациент может просмотреть свои уведомления, которые приходят при подтверждении его заявки на посещение и как напоминание о предстоящем посещении.</w:t>
       </w:r>
     </w:p>
     <w:p>
@@ -6292,7 +6349,6 @@
     <w:sectPr>
       <w:pgSz w:w="11906" w:h="16838"/>
       <w:pgMar w:top="1134" w:right="567" w:bottom="1134" w:left="1701" w:header="720" w:footer="720" w:gutter="0"/>
-      <w:paperSrc/>
       <w:cols w:space="0" w:num="1"/>
       <w:rtlGutter w:val="0"/>
       <w:docGrid w:linePitch="360" w:charSpace="0"/>
@@ -6545,7 +6601,7 @@
     <w:lsdException w:unhideWhenUsed="0" w:uiPriority="0" w:semiHidden="0" w:name="HTML Sample"/>
     <w:lsdException w:unhideWhenUsed="0" w:uiPriority="0" w:semiHidden="0" w:name="HTML Typewriter"/>
     <w:lsdException w:unhideWhenUsed="0" w:uiPriority="0" w:semiHidden="0" w:name="HTML Variable"/>
-    <w:lsdException w:unhideWhenUsed="0" w:uiPriority="0" w:name="Normal Table"/>
+    <w:lsdException w:qFormat="1" w:unhideWhenUsed="0" w:uiPriority="0" w:name="Normal Table"/>
     <w:lsdException w:unhideWhenUsed="0" w:uiPriority="0" w:semiHidden="0" w:name="annotation subject"/>
     <w:lsdException w:unhideWhenUsed="0" w:uiPriority="0" w:semiHidden="0" w:name="Table Simple 1"/>
     <w:lsdException w:unhideWhenUsed="0" w:uiPriority="0" w:semiHidden="0" w:name="Table Simple 2"/>
@@ -6657,6 +6713,7 @@
   <w:style w:type="table" w:default="1" w:styleId="5">
     <w:name w:val="Normal Table"/>
     <w:semiHidden/>
+    <w:qFormat/>
     <w:uiPriority w:val="0"/>
     <w:tblPr>
       <w:tblCellMar>
@@ -6669,6 +6726,7 @@
   </w:style>
   <w:style w:type="paragraph" w:customStyle="1" w:styleId="6">
     <w:name w:val="Чертежный"/>
+    <w:qFormat/>
     <w:uiPriority w:val="0"/>
     <w:pPr>
       <w:spacing w:after="0" w:line="240" w:lineRule="auto"/>

</xml_diff>

<commit_message>
Add confirm alert and update diplom report
</commit_message>
<xml_diff>
--- a/Диплом/Анализ объекта.docx
+++ b/Диплом/Анализ объекта.docx
@@ -1344,7 +1344,7 @@
                                     <w:sz w:val="18"/>
                                     <w:lang w:val="ru-RU"/>
                                   </w:rPr>
-                                  <w:t>Соколова</w:t>
+                                  <w:t>Самусев</w:t>
                                 </w:r>
                                 <w:r>
                                   <w:rPr>
@@ -1352,7 +1352,7 @@
                                     <w:sz w:val="18"/>
                                     <w:lang w:val="ru-RU"/>
                                   </w:rPr>
-                                  <w:t xml:space="preserve"> А.С</w:t>
+                                  <w:t xml:space="preserve"> А.М</w:t>
                                 </w:r>
                                 <w:r>
                                   <w:rPr>
@@ -1361,6 +1361,13 @@
                                   </w:rPr>
                                   <w:t>.</w:t>
                                 </w:r>
+                              </w:p>
+                              <w:p>
+                                <w:pPr>
+                                  <w:rPr>
+                                    <w:lang w:val="ru-RU"/>
+                                  </w:rPr>
+                                </w:pPr>
                               </w:p>
                             </w:txbxContent>
                           </wps:txbx>
@@ -2383,7 +2390,7 @@
                               <w:sz w:val="18"/>
                               <w:lang w:val="ru-RU"/>
                             </w:rPr>
-                            <w:t>Соколова</w:t>
+                            <w:t>Самусев</w:t>
                           </w:r>
                           <w:r>
                             <w:rPr>
@@ -2391,7 +2398,7 @@
                               <w:sz w:val="18"/>
                               <w:lang w:val="ru-RU"/>
                             </w:rPr>
-                            <w:t xml:space="preserve"> А.С</w:t>
+                            <w:t xml:space="preserve"> А.М</w:t>
                           </w:r>
                           <w:r>
                             <w:rPr>
@@ -2400,6 +2407,13 @@
                             </w:rPr>
                             <w:t>.</w:t>
                           </w:r>
+                        </w:p>
+                        <w:p>
+                          <w:pPr>
+                            <w:rPr>
+                              <w:lang w:val="ru-RU"/>
+                            </w:rPr>
+                          </w:pPr>
                         </w:p>
                       </w:txbxContent>
                     </v:textbox>
@@ -2735,6 +2749,8 @@
           <w:lang w:val="ru-RU"/>
         </w:rPr>
       </w:pPr>
+      <w:bookmarkStart w:id="3" w:name="_GoBack"/>
+      <w:bookmarkEnd w:id="3"/>
       <w:r>
         <w:rPr>
           <w:rFonts w:hint="default" w:ascii="Times New Roman" w:hAnsi="Times New Roman" w:cs="Times New Roman"/>
@@ -5277,8 +5293,6 @@
         </w:rPr>
         <w:t>Пациент же имеет доступ к списку всех докторов, которых он может фильтровать различными способами: по специализации, опыту, фамилии, городу работы и так да</w:t>
       </w:r>
-      <w:bookmarkStart w:id="3" w:name="_GoBack"/>
-      <w:bookmarkEnd w:id="3"/>
       <w:r>
         <w:rPr>
           <w:rFonts w:ascii="Times New Roman" w:hAnsi="Times New Roman" w:cs="Times New Roman"/>

</xml_diff>